<commit_message>
fix figure and start/stop commands
git-svn-id: https://tor.ern.nps.edu/svn/proj/labtainer/trunk@1812 ed162e55-3153-4343-a18d-e086fa355ed4
</commit_message>
<xml_diff>
--- a/labs/plc/docs/plc.docx
+++ b/labs/plc/docs/plc.docx
@@ -170,1617 +170,51 @@
       </w:pPr>
       <w:r>
         <w:rPr/>
-        <mc:AlternateContent>
-          <mc:Choice Requires="wpg">
-            <w:drawing>
-              <wp:inline distT="0" distB="0" distL="0" distR="0">
-                <wp:extent cx="6443345" cy="4465320"/>
-                <wp:effectExtent l="0" t="0" r="0" b="0"/>
-                <wp:docPr id="1" name=""/>
-                <a:graphic xmlns:a="http://schemas.openxmlformats.org/drawingml/2006/main">
-                  <a:graphicData uri="http://schemas.microsoft.com/office/word/2010/wordprocessingGroup">
-                    <wpg:wgp>
-                      <wpg:cNvGrpSpPr/>
-                      <wpg:grpSpPr>
-                        <a:xfrm>
-                          <a:off x="0" y="0"/>
-                          <a:ext cx="6442560" cy="4464720"/>
-                        </a:xfrm>
-                      </wpg:grpSpPr>
-                      <wps:wsp>
-                        <wps:cNvSpPr/>
-                        <wps:spPr>
-                          <a:xfrm>
-                            <a:off x="325080" y="230400"/>
-                            <a:ext cx="4944240" cy="2170440"/>
-                          </a:xfrm>
-                          <a:prstGeom prst="rect">
-                            <a:avLst/>
-                          </a:prstGeom>
-                          <a:noFill/>
-                          <a:ln>
-                            <a:noFill/>
-                          </a:ln>
-                        </wps:spPr>
-                        <wps:style>
-                          <a:lnRef idx="0"/>
-                          <a:fillRef idx="0"/>
-                          <a:effectRef idx="0"/>
-                          <a:fontRef idx="minor"/>
-                        </wps:style>
-                        <wps:bodyPr/>
-                      </wps:wsp>
-                      <wps:wsp>
-                        <wps:cNvSpPr/>
-                        <wps:spPr>
-                          <a:xfrm>
-                            <a:off x="493920" y="162720"/>
-                            <a:ext cx="1140480" cy="562680"/>
-                          </a:xfrm>
-                          <a:prstGeom prst="rect">
-                            <a:avLst/>
-                          </a:prstGeom>
-                          <a:solidFill>
-                            <a:srgbClr val="4f81bd"/>
-                          </a:solidFill>
-                          <a:ln w="25560">
-                            <a:solidFill>
-                              <a:srgbClr val="243f60"/>
-                            </a:solidFill>
-                            <a:round/>
-                          </a:ln>
-                        </wps:spPr>
-                        <wps:style>
-                          <a:lnRef idx="0"/>
-                          <a:fillRef idx="0"/>
-                          <a:effectRef idx="0"/>
-                          <a:fontRef idx="minor"/>
-                        </wps:style>
-                        <wps:txbx>
-                          <w:txbxContent>
-                            <w:p>
-                              <w:pPr>
-                                <w:overflowPunct w:val="false"/>
-                                <w:spacing w:before="0" w:after="0" w:lineRule="auto" w:line="240"/>
-                                <w:jc w:val="center"/>
-                                <w:rPr/>
-                              </w:pPr>
-                              <w:r>
-                                <w:rPr>
-                                  <w:sz w:val="32"/>
-                                  <w:b w:val="false"/>
-                                  <w:u w:val="none"/>
-                                  <w:dstrike w:val="false"/>
-                                  <w:strike w:val="false"/>
-                                  <w:i w:val="false"/>
-                                  <w:vertAlign w:val="baseline"/>
-                                  <w:position w:val="0"/>
-                                  <w:spacing w:val="0"/>
-                                  <w:szCs w:val="32"/>
-                                  <w:bCs w:val="false"/>
-                                  <w:iCs w:val="false"/>
-                                  <w:smallCaps w:val="false"/>
-                                  <w:caps w:val="false"/>
-                                  <w:rFonts w:ascii="Century Gothic" w:hAnsi="Century Gothic"/>
-                                  <w:color w:val="FFFFFF"/>
-                                </w:rPr>
-                                <w:t>sys_management</w:t>
-                              </w:r>
-                            </w:p>
-                          </w:txbxContent>
-                        </wps:txbx>
-                        <wps:bodyPr lIns="90000" rIns="90000" tIns="45000" bIns="45000" anchor="ctr">
-                          <a:spAutoFit/>
-                        </wps:bodyPr>
-                      </wps:wsp>
-                      <wps:wsp>
-                        <wps:cNvSpPr/>
-                        <wps:spPr>
-                          <a:xfrm>
-                            <a:off x="1931040" y="88920"/>
-                            <a:ext cx="717480" cy="709920"/>
-                          </a:xfrm>
-                          <a:prstGeom prst="rect">
-                            <a:avLst/>
-                          </a:prstGeom>
-                          <a:solidFill>
-                            <a:srgbClr val="4f81bd"/>
-                          </a:solidFill>
-                          <a:ln w="25560">
-                            <a:solidFill>
-                              <a:srgbClr val="243f60"/>
-                            </a:solidFill>
-                            <a:round/>
-                          </a:ln>
-                        </wps:spPr>
-                        <wps:style>
-                          <a:lnRef idx="0"/>
-                          <a:fillRef idx="0"/>
-                          <a:effectRef idx="0"/>
-                          <a:fontRef idx="minor"/>
-                        </wps:style>
-                        <wps:txbx>
-                          <w:txbxContent>
-                            <w:p>
-                              <w:pPr>
-                                <w:overflowPunct w:val="false"/>
-                                <w:spacing w:before="0" w:after="0" w:lineRule="auto" w:line="240"/>
-                                <w:jc w:val="center"/>
-                                <w:rPr/>
-                              </w:pPr>
-                              <w:r>
-                                <w:rPr>
-                                  <w:sz w:val="28"/>
-                                  <w:b w:val="false"/>
-                                  <w:u w:val="none"/>
-                                  <w:dstrike w:val="false"/>
-                                  <w:strike w:val="false"/>
-                                  <w:i w:val="false"/>
-                                  <w:vertAlign w:val="baseline"/>
-                                  <w:position w:val="0"/>
-                                  <w:spacing w:val="0"/>
-                                  <w:szCs w:val="28"/>
-                                  <w:bCs w:val="false"/>
-                                  <w:iCs w:val="false"/>
-                                  <w:smallCaps w:val="false"/>
-                                  <w:caps w:val="false"/>
-                                  <w:rFonts w:ascii="Century Gothic" w:hAnsi="Century Gothic"/>
-                                  <w:color w:val="FFFFFF"/>
-                                </w:rPr>
-                                <w:t>Security</w:t>
-                              </w:r>
-                            </w:p>
-                            <w:p>
-                              <w:pPr>
-                                <w:overflowPunct w:val="false"/>
-                                <w:spacing w:before="0" w:after="0" w:lineRule="auto" w:line="240"/>
-                                <w:jc w:val="center"/>
-                                <w:rPr/>
-                              </w:pPr>
-                              <w:r>
-                                <w:rPr>
-                                  <w:sz w:val="28"/>
-                                  <w:b w:val="false"/>
-                                  <w:u w:val="none"/>
-                                  <w:dstrike w:val="false"/>
-                                  <w:strike w:val="false"/>
-                                  <w:i w:val="false"/>
-                                  <w:vertAlign w:val="baseline"/>
-                                  <w:position w:val="0"/>
-                                  <w:spacing w:val="0"/>
-                                  <w:szCs w:val="28"/>
-                                  <w:bCs w:val="false"/>
-                                  <w:iCs w:val="false"/>
-                                  <w:smallCaps w:val="false"/>
-                                  <w:caps w:val="false"/>
-                                  <w:rFonts w:ascii="Century Gothic" w:hAnsi="Century Gothic"/>
-                                  <w:color w:val="FFFFFF"/>
-                                </w:rPr>
-                                <w:t>proxy</w:t>
-                              </w:r>
-                            </w:p>
-                          </w:txbxContent>
-                        </wps:txbx>
-                        <wps:bodyPr lIns="90000" rIns="90000" tIns="45000" bIns="45000" anchor="ctr">
-                          <a:spAutoFit/>
-                        </wps:bodyPr>
-                      </wps:wsp>
-                      <wps:wsp>
-                        <wps:cNvSpPr/>
-                        <wps:spPr>
-                          <a:xfrm>
-                            <a:off x="2945880" y="0"/>
-                            <a:ext cx="1267560" cy="887040"/>
-                          </a:xfrm>
-                          <a:prstGeom prst="rect">
-                            <a:avLst/>
-                          </a:prstGeom>
-                          <a:solidFill>
-                            <a:srgbClr val="4f81bd"/>
-                          </a:solidFill>
-                          <a:ln w="25560">
-                            <a:solidFill>
-                              <a:srgbClr val="243f60"/>
-                            </a:solidFill>
-                            <a:round/>
-                          </a:ln>
-                        </wps:spPr>
-                        <wps:style>
-                          <a:lnRef idx="0"/>
-                          <a:fillRef idx="0"/>
-                          <a:effectRef idx="0"/>
-                          <a:fontRef idx="minor"/>
-                        </wps:style>
-                        <wps:txbx>
-                          <w:txbxContent>
-                            <w:p>
-                              <w:pPr>
-                                <w:overflowPunct w:val="false"/>
-                                <w:spacing w:before="0" w:after="0" w:lineRule="auto" w:line="240"/>
-                                <w:jc w:val="center"/>
-                                <w:rPr/>
-                              </w:pPr>
-                              <w:r>
-                                <w:rPr>
-                                  <w:sz w:val="36"/>
-                                  <w:b w:val="false"/>
-                                  <w:u w:val="none"/>
-                                  <w:dstrike w:val="false"/>
-                                  <w:strike w:val="false"/>
-                                  <w:i w:val="false"/>
-                                  <w:vertAlign w:val="baseline"/>
-                                  <w:position w:val="0"/>
-                                  <w:spacing w:val="0"/>
-                                  <w:szCs w:val="36"/>
-                                  <w:bCs w:val="false"/>
-                                  <w:iCs w:val="false"/>
-                                  <w:smallCaps w:val="false"/>
-                                  <w:caps w:val="false"/>
-                                  <w:rFonts w:ascii="Century Gothic" w:hAnsi="Century Gothic"/>
-                                  <w:color w:val="FFFFFF"/>
-                                </w:rPr>
-                                <w:t>PLC</w:t>
-                              </w:r>
-                            </w:p>
-                            <w:p>
-                              <w:pPr>
-                                <w:overflowPunct w:val="false"/>
-                                <w:spacing w:before="0" w:after="0" w:lineRule="auto" w:line="240"/>
-                                <w:jc w:val="center"/>
-                                <w:rPr/>
-                              </w:pPr>
-                              <w:r>
-                                <w:rPr>
-                                  <w:sz w:val="36"/>
-                                  <w:b w:val="false"/>
-                                  <w:u w:val="none"/>
-                                  <w:dstrike w:val="false"/>
-                                  <w:strike w:val="false"/>
-                                  <w:i w:val="false"/>
-                                  <w:vertAlign w:val="baseline"/>
-                                  <w:position w:val="0"/>
-                                  <w:spacing w:val="0"/>
-                                  <w:szCs w:val="36"/>
-                                  <w:bCs w:val="false"/>
-                                  <w:iCs w:val="false"/>
-                                  <w:smallCaps w:val="false"/>
-                                  <w:caps w:val="false"/>
-                                  <w:rFonts w:ascii="Century Gothic" w:hAnsi="Century Gothic"/>
-                                  <w:color w:val="FFFFFF"/>
-                                </w:rPr>
-                                <w:t>Subsystem</w:t>
-                              </w:r>
-                            </w:p>
-                          </w:txbxContent>
-                        </wps:txbx>
-                        <wps:bodyPr lIns="90000" rIns="90000" tIns="45000" bIns="45000" anchor="ctr">
-                          <a:spAutoFit/>
-                        </wps:bodyPr>
-                      </wps:wsp>
-                      <wps:wsp>
-                        <wps:cNvSpPr/>
-                        <wps:spPr>
-                          <a:xfrm>
-                            <a:off x="1635120" y="448920"/>
-                            <a:ext cx="295200" cy="80640"/>
-                          </a:xfrm>
-                          <a:custGeom>
-                            <a:avLst/>
-                            <a:gdLst/>
-                            <a:ahLst/>
-                            <a:rect l="l" t="t" r="r" b="b"/>
-                            <a:pathLst>
-                              <a:path w="519" h="250">
-                                <a:moveTo>
-                                  <a:pt x="0" y="124"/>
-                                </a:moveTo>
-                                <a:lnTo>
-                                  <a:pt x="103" y="0"/>
-                                </a:lnTo>
-                                <a:lnTo>
-                                  <a:pt x="103" y="62"/>
-                                </a:lnTo>
-                                <a:lnTo>
-                                  <a:pt x="414" y="62"/>
-                                </a:lnTo>
-                                <a:lnTo>
-                                  <a:pt x="414" y="0"/>
-                                </a:lnTo>
-                                <a:lnTo>
-                                  <a:pt x="518" y="124"/>
-                                </a:lnTo>
-                                <a:lnTo>
-                                  <a:pt x="414" y="249"/>
-                                </a:lnTo>
-                                <a:lnTo>
-                                  <a:pt x="414" y="186"/>
-                                </a:lnTo>
-                                <a:lnTo>
-                                  <a:pt x="103" y="186"/>
-                                </a:lnTo>
-                                <a:lnTo>
-                                  <a:pt x="103" y="249"/>
-                                </a:lnTo>
-                                <a:lnTo>
-                                  <a:pt x="0" y="124"/>
-                                </a:lnTo>
-                              </a:path>
-                            </a:pathLst>
-                          </a:custGeom>
-                          <a:solidFill>
-                            <a:srgbClr val="4f81bd"/>
-                          </a:solidFill>
-                          <a:ln w="25560">
-                            <a:solidFill>
-                              <a:srgbClr val="243f60"/>
-                            </a:solidFill>
-                            <a:miter/>
-                          </a:ln>
-                        </wps:spPr>
-                        <wps:style>
-                          <a:lnRef idx="0"/>
-                          <a:fillRef idx="0"/>
-                          <a:effectRef idx="0"/>
-                          <a:fontRef idx="minor"/>
-                        </wps:style>
-                        <wps:bodyPr/>
-                      </wps:wsp>
-                      <wps:wsp>
-                        <wps:cNvSpPr/>
-                        <wps:spPr>
-                          <a:xfrm>
-                            <a:off x="2649240" y="448920"/>
-                            <a:ext cx="295200" cy="80640"/>
-                          </a:xfrm>
-                          <a:custGeom>
-                            <a:avLst/>
-                            <a:gdLst/>
-                            <a:ahLst/>
-                            <a:rect l="l" t="t" r="r" b="b"/>
-                            <a:pathLst>
-                              <a:path w="519" h="250">
-                                <a:moveTo>
-                                  <a:pt x="0" y="124"/>
-                                </a:moveTo>
-                                <a:lnTo>
-                                  <a:pt x="103" y="0"/>
-                                </a:lnTo>
-                                <a:lnTo>
-                                  <a:pt x="103" y="62"/>
-                                </a:lnTo>
-                                <a:lnTo>
-                                  <a:pt x="414" y="62"/>
-                                </a:lnTo>
-                                <a:lnTo>
-                                  <a:pt x="414" y="0"/>
-                                </a:lnTo>
-                                <a:lnTo>
-                                  <a:pt x="518" y="124"/>
-                                </a:lnTo>
-                                <a:lnTo>
-                                  <a:pt x="414" y="249"/>
-                                </a:lnTo>
-                                <a:lnTo>
-                                  <a:pt x="414" y="186"/>
-                                </a:lnTo>
-                                <a:lnTo>
-                                  <a:pt x="103" y="186"/>
-                                </a:lnTo>
-                                <a:lnTo>
-                                  <a:pt x="103" y="249"/>
-                                </a:lnTo>
-                                <a:lnTo>
-                                  <a:pt x="0" y="124"/>
-                                </a:lnTo>
-                              </a:path>
-                            </a:pathLst>
-                          </a:custGeom>
-                          <a:solidFill>
-                            <a:srgbClr val="4f81bd"/>
-                          </a:solidFill>
-                          <a:ln w="25560">
-                            <a:solidFill>
-                              <a:srgbClr val="243f60"/>
-                            </a:solidFill>
-                            <a:miter/>
-                          </a:ln>
-                        </wps:spPr>
-                        <wps:style>
-                          <a:lnRef idx="0"/>
-                          <a:fillRef idx="0"/>
-                          <a:effectRef idx="0"/>
-                          <a:fontRef idx="minor"/>
-                        </wps:style>
-                        <wps:bodyPr/>
-                      </wps:wsp>
-                      <wps:wsp>
-                        <wps:cNvSpPr/>
-                        <wps:spPr>
-                          <a:xfrm>
-                            <a:off x="2691720" y="569520"/>
-                            <a:ext cx="929520" cy="1153080"/>
-                          </a:xfrm>
-                          <a:prstGeom prst="rect">
-                            <a:avLst/>
-                          </a:prstGeom>
-                          <a:solidFill>
-                            <a:srgbClr val="4f81bd"/>
-                          </a:solidFill>
-                          <a:ln w="25560">
-                            <a:solidFill>
-                              <a:srgbClr val="243f60"/>
-                            </a:solidFill>
-                            <a:round/>
-                          </a:ln>
-                        </wps:spPr>
-                        <wps:style>
-                          <a:lnRef idx="0"/>
-                          <a:fillRef idx="0"/>
-                          <a:effectRef idx="0"/>
-                          <a:fontRef idx="minor"/>
-                        </wps:style>
-                        <wps:txbx>
-                          <w:txbxContent>
-                            <w:p>
-                              <w:pPr>
-                                <w:overflowPunct w:val="false"/>
-                                <w:spacing w:before="0" w:after="0" w:lineRule="auto" w:line="240"/>
-                                <w:jc w:val="center"/>
-                                <w:rPr/>
-                              </w:pPr>
-                              <w:r>
-                                <w:rPr>
-                                  <w:sz w:val="36"/>
-                                  <w:b w:val="false"/>
-                                  <w:u w:val="none"/>
-                                  <w:dstrike w:val="false"/>
-                                  <w:strike w:val="false"/>
-                                  <w:i w:val="false"/>
-                                  <w:vertAlign w:val="baseline"/>
-                                  <w:position w:val="0"/>
-                                  <w:spacing w:val="0"/>
-                                  <w:szCs w:val="36"/>
-                                  <w:bCs w:val="false"/>
-                                  <w:iCs w:val="false"/>
-                                  <w:smallCaps w:val="false"/>
-                                  <w:caps w:val="false"/>
-                                  <w:rFonts w:ascii="Century Gothic" w:hAnsi="Century Gothic"/>
-                                  <w:color w:val="FFFFFF"/>
-                                </w:rPr>
-                                <w:t>Water level sensor</w:t>
-                              </w:r>
-                            </w:p>
-                          </w:txbxContent>
-                        </wps:txbx>
-                        <wps:bodyPr lIns="90000" rIns="90000" tIns="45000" bIns="45000" anchor="ctr">
-                          <a:spAutoFit/>
-                        </wps:bodyPr>
-                      </wps:wsp>
-                      <wps:wsp>
-                        <wps:cNvSpPr/>
-                        <wps:spPr>
-                          <a:xfrm rot="16200000">
-                            <a:off x="3035160" y="182160"/>
-                            <a:ext cx="294480" cy="133920"/>
-                          </a:xfrm>
-                          <a:custGeom>
-                            <a:avLst/>
-                            <a:gdLst/>
-                            <a:ahLst/>
-                            <a:rect l="l" t="t" r="r" b="b"/>
-                            <a:pathLst>
-                              <a:path w="902" h="237">
-                                <a:moveTo>
-                                  <a:pt x="0" y="118"/>
-                                </a:moveTo>
-                                <a:lnTo>
-                                  <a:pt x="179" y="0"/>
-                                </a:lnTo>
-                                <a:lnTo>
-                                  <a:pt x="179" y="59"/>
-                                </a:lnTo>
-                                <a:lnTo>
-                                  <a:pt x="721" y="59"/>
-                                </a:lnTo>
-                                <a:lnTo>
-                                  <a:pt x="721" y="0"/>
-                                </a:lnTo>
-                                <a:lnTo>
-                                  <a:pt x="901" y="118"/>
-                                </a:lnTo>
-                                <a:lnTo>
-                                  <a:pt x="721" y="236"/>
-                                </a:lnTo>
-                                <a:lnTo>
-                                  <a:pt x="721" y="177"/>
-                                </a:lnTo>
-                                <a:lnTo>
-                                  <a:pt x="179" y="177"/>
-                                </a:lnTo>
-                                <a:lnTo>
-                                  <a:pt x="179" y="236"/>
-                                </a:lnTo>
-                                <a:lnTo>
-                                  <a:pt x="0" y="118"/>
-                                </a:lnTo>
-                              </a:path>
-                            </a:pathLst>
-                          </a:custGeom>
-                          <a:solidFill>
-                            <a:srgbClr val="4f81bd"/>
-                          </a:solidFill>
-                          <a:ln w="25560">
-                            <a:solidFill>
-                              <a:srgbClr val="243f60"/>
-                            </a:solidFill>
-                            <a:miter/>
-                          </a:ln>
-                        </wps:spPr>
-                        <wps:style>
-                          <a:lnRef idx="0"/>
-                          <a:fillRef idx="0"/>
-                          <a:effectRef idx="0"/>
-                          <a:fontRef idx="minor"/>
-                        </wps:style>
-                        <wps:bodyPr/>
-                      </wps:wsp>
-                      <wps:wsp>
-                        <wps:cNvSpPr/>
-                        <wps:spPr>
-                          <a:xfrm>
-                            <a:off x="4694040" y="4203720"/>
-                            <a:ext cx="1748880" cy="261000"/>
-                          </a:xfrm>
-                          <a:custGeom>
-                            <a:avLst/>
-                            <a:gdLst/>
-                            <a:ahLst/>
-                            <a:rect l="l" t="t" r="r" b="b"/>
-                            <a:pathLst>
-                              <a:path w="5392" h="1408">
-                                <a:moveTo>
-                                  <a:pt x="0" y="163"/>
-                                </a:moveTo>
-                                <a:cubicBezTo>
-                                  <a:pt x="219" y="81"/>
-                                  <a:pt x="439" y="0"/>
-                                  <a:pt x="649" y="163"/>
-                                </a:cubicBezTo>
-                                <a:cubicBezTo>
-                                  <a:pt x="858" y="324"/>
-                                  <a:pt x="774" y="948"/>
-                                  <a:pt x="1256" y="1133"/>
-                                </a:cubicBezTo>
-                                <a:cubicBezTo>
-                                  <a:pt x="1738" y="1319"/>
-                                  <a:pt x="2979" y="1407"/>
-                                  <a:pt x="3540" y="1274"/>
-                                </a:cubicBezTo>
-                                <a:cubicBezTo>
-                                  <a:pt x="4101" y="1141"/>
-                                  <a:pt x="4312" y="510"/>
-                                  <a:pt x="4621" y="335"/>
-                                </a:cubicBezTo>
-                                <a:cubicBezTo>
-                                  <a:pt x="4930" y="160"/>
-                                  <a:pt x="5271" y="238"/>
-                                  <a:pt x="5391" y="225"/>
-                                </a:cubicBezTo>
-                              </a:path>
-                            </a:pathLst>
-                          </a:custGeom>
-                          <a:noFill/>
-                          <a:ln w="25560">
-                            <a:solidFill>
-                              <a:srgbClr val="243f60"/>
-                            </a:solidFill>
-                            <a:round/>
-                          </a:ln>
-                        </wps:spPr>
-                        <wps:style>
-                          <a:lnRef idx="0"/>
-                          <a:fillRef idx="0"/>
-                          <a:effectRef idx="0"/>
-                          <a:fontRef idx="minor"/>
-                        </wps:style>
-                        <wps:bodyPr/>
-                      </wps:wsp>
-                      <wps:wsp>
-                        <wps:cNvSpPr/>
-                        <wps:spPr>
-                          <a:xfrm>
-                            <a:off x="4932720" y="4257000"/>
-                            <a:ext cx="1270080" cy="14040"/>
-                          </a:xfrm>
-                          <a:custGeom>
-                            <a:avLst/>
-                            <a:gdLst/>
-                            <a:ahLst/>
-                            <a:rect l="l" t="t" r="r" b="b"/>
-                            <a:pathLst>
-                              <a:path w="3915" h="77">
-                                <a:moveTo>
-                                  <a:pt x="0" y="13"/>
-                                </a:moveTo>
-                                <a:lnTo>
-                                  <a:pt x="158" y="8"/>
-                                </a:lnTo>
-                                <a:cubicBezTo>
-                                  <a:pt x="201" y="6"/>
-                                  <a:pt x="245" y="1"/>
-                                  <a:pt x="288" y="3"/>
-                                </a:cubicBezTo>
-                                <a:cubicBezTo>
-                                  <a:pt x="333" y="4"/>
-                                  <a:pt x="417" y="18"/>
-                                  <a:pt x="417" y="18"/>
-                                </a:cubicBezTo>
-                                <a:cubicBezTo>
-                                  <a:pt x="564" y="0"/>
-                                  <a:pt x="454" y="12"/>
-                                  <a:pt x="791" y="18"/>
-                                </a:cubicBezTo>
-                                <a:cubicBezTo>
-                                  <a:pt x="863" y="20"/>
-                                  <a:pt x="935" y="21"/>
-                                  <a:pt x="1007" y="24"/>
-                                </a:cubicBezTo>
-                                <a:cubicBezTo>
-                                  <a:pt x="1022" y="27"/>
-                                  <a:pt x="1033" y="33"/>
-                                  <a:pt x="1050" y="34"/>
-                                </a:cubicBezTo>
-                                <a:cubicBezTo>
-                                  <a:pt x="1062" y="34"/>
-                                  <a:pt x="1163" y="25"/>
-                                  <a:pt x="1180" y="24"/>
-                                </a:cubicBezTo>
-                                <a:cubicBezTo>
-                                  <a:pt x="1194" y="20"/>
-                                  <a:pt x="1206" y="13"/>
-                                  <a:pt x="1223" y="13"/>
-                                </a:cubicBezTo>
-                                <a:cubicBezTo>
-                                  <a:pt x="1253" y="13"/>
-                                  <a:pt x="1280" y="21"/>
-                                  <a:pt x="1310" y="24"/>
-                                </a:cubicBezTo>
-                                <a:lnTo>
-                                  <a:pt x="1382" y="29"/>
-                                </a:lnTo>
-                                <a:cubicBezTo>
-                                  <a:pt x="1410" y="36"/>
-                                  <a:pt x="1434" y="52"/>
-                                  <a:pt x="1468" y="50"/>
-                                </a:cubicBezTo>
-                                <a:cubicBezTo>
-                                  <a:pt x="1654" y="36"/>
-                                  <a:pt x="1563" y="41"/>
-                                  <a:pt x="1741" y="34"/>
-                                </a:cubicBezTo>
-                                <a:lnTo>
-                                  <a:pt x="1856" y="39"/>
-                                </a:lnTo>
-                                <a:cubicBezTo>
-                                  <a:pt x="1890" y="41"/>
-                                  <a:pt x="1923" y="45"/>
-                                  <a:pt x="1957" y="45"/>
-                                </a:cubicBezTo>
-                                <a:cubicBezTo>
-                                  <a:pt x="1987" y="44"/>
-                                  <a:pt x="2043" y="34"/>
-                                  <a:pt x="2043" y="34"/>
-                                </a:cubicBezTo>
-                                <a:cubicBezTo>
-                                  <a:pt x="2072" y="36"/>
-                                  <a:pt x="2102" y="36"/>
-                                  <a:pt x="2130" y="39"/>
-                                </a:cubicBezTo>
-                                <a:cubicBezTo>
-                                  <a:pt x="2146" y="41"/>
-                                  <a:pt x="2155" y="50"/>
-                                  <a:pt x="2173" y="50"/>
-                                </a:cubicBezTo>
-                                <a:cubicBezTo>
-                                  <a:pt x="2203" y="50"/>
-                                  <a:pt x="2230" y="42"/>
-                                  <a:pt x="2259" y="39"/>
-                                </a:cubicBezTo>
-                                <a:cubicBezTo>
-                                  <a:pt x="2330" y="30"/>
-                                  <a:pt x="2288" y="35"/>
-                                  <a:pt x="2388" y="29"/>
-                                </a:cubicBezTo>
-                                <a:cubicBezTo>
-                                  <a:pt x="2563" y="35"/>
-                                  <a:pt x="2487" y="28"/>
-                                  <a:pt x="2619" y="45"/>
-                                </a:cubicBezTo>
-                                <a:lnTo>
-                                  <a:pt x="2662" y="50"/>
-                                </a:lnTo>
-                                <a:lnTo>
-                                  <a:pt x="2705" y="55"/>
-                                </a:lnTo>
-                                <a:cubicBezTo>
-                                  <a:pt x="2786" y="45"/>
-                                  <a:pt x="2760" y="46"/>
-                                  <a:pt x="2892" y="55"/>
-                                </a:cubicBezTo>
-                                <a:cubicBezTo>
-                                  <a:pt x="2922" y="57"/>
-                                  <a:pt x="2979" y="66"/>
-                                  <a:pt x="2979" y="66"/>
-                                </a:cubicBezTo>
-                                <a:cubicBezTo>
-                                  <a:pt x="2993" y="63"/>
-                                  <a:pt x="3008" y="63"/>
-                                  <a:pt x="3022" y="60"/>
-                                </a:cubicBezTo>
-                                <a:cubicBezTo>
-                                  <a:pt x="3038" y="57"/>
-                                  <a:pt x="3049" y="52"/>
-                                  <a:pt x="3065" y="50"/>
-                                </a:cubicBezTo>
-                                <a:cubicBezTo>
-                                  <a:pt x="3088" y="46"/>
-                                  <a:pt x="3113" y="46"/>
-                                  <a:pt x="3137" y="45"/>
-                                </a:cubicBezTo>
-                                <a:cubicBezTo>
-                                  <a:pt x="3209" y="46"/>
-                                  <a:pt x="3281" y="46"/>
-                                  <a:pt x="3353" y="50"/>
-                                </a:cubicBezTo>
-                                <a:cubicBezTo>
-                                  <a:pt x="3353" y="50"/>
-                                  <a:pt x="3460" y="63"/>
-                                  <a:pt x="3483" y="66"/>
-                                </a:cubicBezTo>
-                                <a:cubicBezTo>
-                                  <a:pt x="3497" y="67"/>
-                                  <a:pt x="3510" y="70"/>
-                                  <a:pt x="3526" y="71"/>
-                                </a:cubicBezTo>
-                                <a:lnTo>
-                                  <a:pt x="3626" y="76"/>
-                                </a:lnTo>
-                                <a:lnTo>
-                                  <a:pt x="3713" y="66"/>
-                                </a:lnTo>
-                                <a:lnTo>
-                                  <a:pt x="3756" y="60"/>
-                                </a:lnTo>
-                                <a:cubicBezTo>
-                                  <a:pt x="3785" y="62"/>
-                                  <a:pt x="3814" y="63"/>
-                                  <a:pt x="3842" y="66"/>
-                                </a:cubicBezTo>
-                                <a:cubicBezTo>
-                                  <a:pt x="3857" y="67"/>
-                                  <a:pt x="3870" y="71"/>
-                                  <a:pt x="3885" y="71"/>
-                                </a:cubicBezTo>
-                                <a:cubicBezTo>
-                                  <a:pt x="3896" y="71"/>
-                                  <a:pt x="3904" y="67"/>
-                                  <a:pt x="3914" y="66"/>
-                                </a:cubicBezTo>
-                              </a:path>
-                            </a:pathLst>
-                          </a:custGeom>
-                          <a:noFill/>
-                          <a:ln w="25560">
-                            <a:solidFill>
-                              <a:srgbClr val="243f60"/>
-                            </a:solidFill>
-                            <a:round/>
-                          </a:ln>
-                        </wps:spPr>
-                        <wps:style>
-                          <a:lnRef idx="0"/>
-                          <a:fillRef idx="0"/>
-                          <a:effectRef idx="0"/>
-                          <a:fontRef idx="minor"/>
-                        </wps:style>
-                        <wps:bodyPr/>
-                      </wps:wsp>
-                      <wps:wsp>
-                        <wps:cNvSpPr/>
-                        <wps:spPr>
-                          <a:xfrm flipV="1">
-                            <a:off x="3410640" y="1344240"/>
-                            <a:ext cx="720" cy="144720"/>
-                          </a:xfrm>
-                          <a:custGeom>
-                            <a:avLst/>
-                            <a:gdLst/>
-                            <a:ahLst/>
-                            <a:rect l="l" t="t" r="r" b="b"/>
-                            <a:pathLst>
-                              <a:path w="21600" h="21600">
-                                <a:moveTo>
-                                  <a:pt x="0" y="0"/>
-                                </a:moveTo>
-                                <a:lnTo>
-                                  <a:pt x="21600" y="21600"/>
-                                </a:lnTo>
-                              </a:path>
-                            </a:pathLst>
-                          </a:custGeom>
-                          <a:noFill/>
-                          <a:ln>
-                            <a:solidFill>
-                              <a:srgbClr val="4579b8"/>
-                            </a:solidFill>
-                            <a:tailEnd len="med" type="arrow" w="med"/>
-                          </a:ln>
-                        </wps:spPr>
-                        <wps:style>
-                          <a:lnRef idx="0"/>
-                          <a:fillRef idx="0"/>
-                          <a:effectRef idx="0"/>
-                          <a:fontRef idx="minor"/>
-                        </wps:style>
-                        <wps:bodyPr/>
-                      </wps:wsp>
-                      <pic:pic xmlns:pic="http://schemas.openxmlformats.org/drawingml/2006/picture">
-                        <pic:nvPicPr>
-                          <pic:cNvPr id="0" name="Picture 36" descr=""/>
-                          <pic:cNvPicPr/>
-                        </pic:nvPicPr>
-                        <pic:blipFill>
-                          <a:blip r:embed="rId2"/>
-                          <a:stretch/>
-                        </pic:blipFill>
-                        <pic:spPr>
-                          <a:xfrm>
-                            <a:off x="2607480" y="1537920"/>
-                            <a:ext cx="638640" cy="268560"/>
-                          </a:xfrm>
-                          <a:prstGeom prst="rect">
-                            <a:avLst/>
-                          </a:prstGeom>
-                          <a:ln>
-                            <a:noFill/>
-                          </a:ln>
-                        </pic:spPr>
-                      </pic:pic>
-                      <pic:pic xmlns:pic="http://schemas.openxmlformats.org/drawingml/2006/picture">
-                        <pic:nvPicPr>
-                          <pic:cNvPr id="1" name="Picture 37" descr=""/>
-                          <pic:cNvPicPr/>
-                        </pic:nvPicPr>
-                        <pic:blipFill>
-                          <a:blip r:embed="rId3"/>
-                          <a:stretch/>
-                        </pic:blipFill>
-                        <pic:spPr>
-                          <a:xfrm>
-                            <a:off x="325080" y="1126440"/>
-                            <a:ext cx="1267560" cy="388800"/>
-                          </a:xfrm>
-                          <a:prstGeom prst="rect">
-                            <a:avLst/>
-                          </a:prstGeom>
-                          <a:ln>
-                            <a:noFill/>
-                          </a:ln>
-                        </pic:spPr>
-                      </pic:pic>
-                      <wps:wsp>
-                        <wps:cNvSpPr/>
-                        <wps:spPr>
-                          <a:xfrm>
-                            <a:off x="3368160" y="1489680"/>
-                            <a:ext cx="84600" cy="48240"/>
-                          </a:xfrm>
-                          <a:prstGeom prst="ellipse">
-                            <a:avLst/>
-                          </a:prstGeom>
-                          <a:solidFill>
-                            <a:srgbClr val="4f81bd"/>
-                          </a:solidFill>
-                          <a:ln w="25560">
-                            <a:solidFill>
-                              <a:srgbClr val="243f60"/>
-                            </a:solidFill>
-                            <a:round/>
-                          </a:ln>
-                        </wps:spPr>
-                        <wps:style>
-                          <a:lnRef idx="0"/>
-                          <a:fillRef idx="0"/>
-                          <a:effectRef idx="0"/>
-                          <a:fontRef idx="minor"/>
-                        </wps:style>
-                        <wps:bodyPr/>
-                      </wps:wsp>
-                      <pic:pic xmlns:pic="http://schemas.openxmlformats.org/drawingml/2006/picture">
-                        <pic:nvPicPr>
-                          <pic:cNvPr id="2" name="Picture 39" descr=""/>
-                          <pic:cNvPicPr/>
-                        </pic:nvPicPr>
-                        <pic:blipFill>
-                          <a:blip r:embed="rId4"/>
-                          <a:stretch/>
-                        </pic:blipFill>
-                        <pic:spPr>
-                          <a:xfrm>
-                            <a:off x="3494520" y="1537920"/>
-                            <a:ext cx="464040" cy="266040"/>
-                          </a:xfrm>
-                          <a:prstGeom prst="rect">
-                            <a:avLst/>
-                          </a:prstGeom>
-                          <a:ln>
-                            <a:noFill/>
-                          </a:ln>
-                        </pic:spPr>
-                      </pic:pic>
-                      <pic:pic xmlns:pic="http://schemas.openxmlformats.org/drawingml/2006/picture">
-                        <pic:nvPicPr>
-                          <pic:cNvPr id="3" name="Picture 40" descr=""/>
-                          <pic:cNvPicPr/>
-                        </pic:nvPicPr>
-                        <pic:blipFill>
-                          <a:blip r:embed="rId5"/>
-                          <a:stretch/>
-                        </pic:blipFill>
-                        <pic:spPr>
-                          <a:xfrm>
-                            <a:off x="3875400" y="1198800"/>
-                            <a:ext cx="844560" cy="311040"/>
-                          </a:xfrm>
-                          <a:prstGeom prst="rect">
-                            <a:avLst/>
-                          </a:prstGeom>
-                          <a:ln>
-                            <a:noFill/>
-                          </a:ln>
-                        </pic:spPr>
-                      </pic:pic>
-                      <wps:wsp>
-                        <wps:cNvSpPr/>
-                        <wps:spPr>
-                          <a:xfrm>
-                            <a:off x="3875400" y="1416600"/>
-                            <a:ext cx="1098000" cy="193680"/>
-                          </a:xfrm>
-                          <a:custGeom>
-                            <a:avLst/>
-                            <a:gdLst/>
-                            <a:ahLst/>
-                            <a:rect l="l" t="t" r="r" b="b"/>
-                            <a:pathLst>
-                              <a:path w="1922" h="593">
-                                <a:moveTo>
-                                  <a:pt x="0" y="592"/>
-                                </a:moveTo>
-                                <a:cubicBezTo>
-                                  <a:pt x="480" y="592"/>
-                                  <a:pt x="960" y="444"/>
-                                  <a:pt x="960" y="296"/>
-                                </a:cubicBezTo>
-                                <a:cubicBezTo>
-                                  <a:pt x="960" y="148"/>
-                                  <a:pt x="1440" y="0"/>
-                                  <a:pt x="1921" y="0"/>
-                                </a:cubicBezTo>
-                              </a:path>
-                            </a:pathLst>
-                          </a:custGeom>
-                          <a:noFill/>
-                          <a:ln w="38160">
-                            <a:solidFill>
-                              <a:srgbClr val="000000"/>
-                            </a:solidFill>
-                            <a:round/>
-                          </a:ln>
-                        </wps:spPr>
-                        <wps:style>
-                          <a:lnRef idx="0"/>
-                          <a:fillRef idx="0"/>
-                          <a:effectRef idx="0"/>
-                          <a:fontRef idx="minor"/>
-                        </wps:style>
-                        <wps:bodyPr/>
-                      </wps:wsp>
-                      <wps:wsp>
-                        <wps:cNvSpPr/>
-                        <wps:spPr>
-                          <a:xfrm>
-                            <a:off x="4974120" y="1417320"/>
-                            <a:ext cx="126360" cy="185400"/>
-                          </a:xfrm>
-                          <a:custGeom>
-                            <a:avLst/>
-                            <a:gdLst/>
-                            <a:ahLst/>
-                            <a:rect l="l" t="t" r="r" b="b"/>
-                            <a:pathLst>
-                              <a:path w="21600" h="21600">
-                                <a:moveTo>
-                                  <a:pt x="0" y="0"/>
-                                </a:moveTo>
-                                <a:lnTo>
-                                  <a:pt x="21600" y="21600"/>
-                                </a:lnTo>
-                              </a:path>
-                            </a:pathLst>
-                          </a:custGeom>
-                          <a:noFill/>
-                          <a:ln w="38160">
-                            <a:solidFill>
-                              <a:srgbClr val="000000"/>
-                            </a:solidFill>
-                            <a:round/>
-                            <a:tailEnd len="med" type="arrow" w="med"/>
-                          </a:ln>
-                        </wps:spPr>
-                        <wps:style>
-                          <a:lnRef idx="0"/>
-                          <a:fillRef idx="0"/>
-                          <a:effectRef idx="0"/>
-                          <a:fontRef idx="minor"/>
-                        </wps:style>
-                        <wps:bodyPr/>
-                      </wps:wsp>
-                      <wps:wsp>
-                        <wps:cNvSpPr/>
-                        <wps:spPr>
-                          <a:xfrm>
-                            <a:off x="3705840" y="714960"/>
-                            <a:ext cx="126360" cy="895320"/>
-                          </a:xfrm>
-                          <a:custGeom>
-                            <a:avLst/>
-                            <a:gdLst/>
-                            <a:ahLst/>
-                            <a:rect l="l" t="t" r="r" b="b"/>
-                            <a:pathLst>
-                              <a:path w="224" h="2734">
-                                <a:moveTo>
-                                  <a:pt x="55" y="0"/>
-                                </a:moveTo>
-                                <a:lnTo>
-                                  <a:pt x="55" y="2050"/>
-                                </a:lnTo>
-                                <a:lnTo>
-                                  <a:pt x="0" y="2050"/>
-                                </a:lnTo>
-                                <a:lnTo>
-                                  <a:pt x="111" y="2733"/>
-                                </a:lnTo>
-                                <a:lnTo>
-                                  <a:pt x="223" y="2050"/>
-                                </a:lnTo>
-                                <a:lnTo>
-                                  <a:pt x="167" y="2050"/>
-                                </a:lnTo>
-                                <a:lnTo>
-                                  <a:pt x="167" y="0"/>
-                                </a:lnTo>
-                                <a:lnTo>
-                                  <a:pt x="55" y="0"/>
-                                </a:lnTo>
-                              </a:path>
-                            </a:pathLst>
-                          </a:custGeom>
-                          <a:solidFill>
-                            <a:srgbClr val="4f81bd"/>
-                          </a:solidFill>
-                          <a:ln w="25560">
-                            <a:solidFill>
-                              <a:srgbClr val="243f60"/>
-                            </a:solidFill>
-                            <a:miter/>
-                          </a:ln>
-                        </wps:spPr>
-                        <wps:style>
-                          <a:lnRef idx="0"/>
-                          <a:fillRef idx="0"/>
-                          <a:effectRef idx="0"/>
-                          <a:fontRef idx="minor"/>
-                        </wps:style>
-                        <wps:bodyPr/>
-                      </wps:wsp>
-                      <wps:wsp>
-                        <wps:cNvSpPr/>
-                        <wps:spPr>
-                          <a:xfrm>
-                            <a:off x="0" y="791280"/>
-                            <a:ext cx="1668960" cy="621720"/>
-                          </a:xfrm>
-                          <a:custGeom>
-                            <a:avLst/>
-                            <a:gdLst/>
-                            <a:ahLst/>
-                            <a:rect l="l" t="t" r="r" b="b"/>
-                            <a:pathLst>
-                              <a:path w="21600" h="21600">
-                                <a:moveTo>
-                                  <a:pt x="0" y="0"/>
-                                </a:moveTo>
-                                <a:lnTo>
-                                  <a:pt x="21600" y="0"/>
-                                </a:lnTo>
-                                <a:lnTo>
-                                  <a:pt x="21600" y="21600"/>
-                                </a:lnTo>
-                                <a:lnTo>
-                                  <a:pt x="0" y="21600"/>
-                                </a:lnTo>
-                                <a:lnTo>
-                                  <a:pt x="0" y="0"/>
-                                </a:lnTo>
-                                <a:close/>
-                              </a:path>
-                            </a:pathLst>
-                          </a:custGeom>
-                          <a:noFill/>
-                          <a:ln>
-                            <a:noFill/>
-                          </a:ln>
-                        </wps:spPr>
-                        <wps:style>
-                          <a:lnRef idx="0"/>
-                          <a:fillRef idx="0"/>
-                          <a:effectRef idx="0"/>
-                          <a:fontRef idx="minor"/>
-                        </wps:style>
-                        <wps:txbx>
-                          <w:txbxContent>
-                            <w:p>
-                              <w:pPr>
-                                <w:overflowPunct w:val="false"/>
-                                <w:spacing w:before="0" w:after="0" w:lineRule="auto" w:line="240"/>
-                                <w:jc w:val="left"/>
-                                <w:rPr/>
-                              </w:pPr>
-                              <w:r>
-                                <w:rPr>
-                                  <w:sz w:val="36"/>
-                                  <w:b w:val="false"/>
-                                  <w:u w:val="none"/>
-                                  <w:dstrike w:val="false"/>
-                                  <w:strike w:val="false"/>
-                                  <w:i w:val="false"/>
-                                  <w:vertAlign w:val="baseline"/>
-                                  <w:position w:val="0"/>
-                                  <w:spacing w:val="0"/>
-                                  <w:szCs w:val="36"/>
-                                  <w:bCs w:val="false"/>
-                                  <w:iCs w:val="false"/>
-                                  <w:smallCaps w:val="false"/>
-                                  <w:caps w:val="false"/>
-                                  <w:rFonts w:ascii="Century Gothic" w:hAnsi="Century Gothic"/>
-                                  <w:color w:val="000000"/>
-                                </w:rPr>
-                                <w:t>Valuable crops</w:t>
-                              </w:r>
-                            </w:p>
-                          </w:txbxContent>
-                        </wps:txbx>
-                        <wps:bodyPr lIns="90000" rIns="90000" tIns="45000" bIns="45000">
-                          <a:spAutoFit/>
-                        </wps:bodyPr>
-                      </wps:wsp>
-                      <wps:wsp>
-                        <wps:cNvSpPr/>
-                        <wps:spPr>
-                          <a:xfrm>
-                            <a:off x="3279240" y="785520"/>
-                            <a:ext cx="2404080" cy="621720"/>
-                          </a:xfrm>
-                          <a:custGeom>
-                            <a:avLst/>
-                            <a:gdLst/>
-                            <a:ahLst/>
-                            <a:rect l="l" t="t" r="r" b="b"/>
-                            <a:pathLst>
-                              <a:path w="21600" h="21600">
-                                <a:moveTo>
-                                  <a:pt x="0" y="0"/>
-                                </a:moveTo>
-                                <a:lnTo>
-                                  <a:pt x="21600" y="0"/>
-                                </a:lnTo>
-                                <a:lnTo>
-                                  <a:pt x="21600" y="21600"/>
-                                </a:lnTo>
-                                <a:lnTo>
-                                  <a:pt x="0" y="21600"/>
-                                </a:lnTo>
-                                <a:lnTo>
-                                  <a:pt x="0" y="0"/>
-                                </a:lnTo>
-                                <a:close/>
-                              </a:path>
-                            </a:pathLst>
-                          </a:custGeom>
-                          <a:noFill/>
-                          <a:ln>
-                            <a:noFill/>
-                          </a:ln>
-                        </wps:spPr>
-                        <wps:style>
-                          <a:lnRef idx="0"/>
-                          <a:fillRef idx="0"/>
-                          <a:effectRef idx="0"/>
-                          <a:fontRef idx="minor"/>
-                        </wps:style>
-                        <wps:txbx>
-                          <w:txbxContent>
-                            <w:p>
-                              <w:pPr>
-                                <w:overflowPunct w:val="false"/>
-                                <w:spacing w:before="0" w:after="0" w:lineRule="auto" w:line="240"/>
-                                <w:jc w:val="left"/>
-                                <w:rPr/>
-                              </w:pPr>
-                              <w:r>
-                                <w:rPr>
-                                  <w:sz w:val="36"/>
-                                  <w:b w:val="false"/>
-                                  <w:u w:val="none"/>
-                                  <w:dstrike w:val="false"/>
-                                  <w:strike w:val="false"/>
-                                  <w:i w:val="false"/>
-                                  <w:vertAlign w:val="baseline"/>
-                                  <w:position w:val="0"/>
-                                  <w:spacing w:val="0"/>
-                                  <w:szCs w:val="36"/>
-                                  <w:bCs w:val="false"/>
-                                  <w:iCs w:val="false"/>
-                                  <w:smallCaps w:val="false"/>
-                                  <w:caps w:val="false"/>
-                                  <w:rFonts w:ascii="Century Gothic" w:hAnsi="Century Gothic"/>
-                                  <w:color w:val="000000"/>
-                                </w:rPr>
-                                <w:t>Creek flows into pond</w:t>
-                              </w:r>
-                            </w:p>
-                          </w:txbxContent>
-                        </wps:txbx>
-                        <wps:bodyPr lIns="90000" rIns="90000" tIns="45000" bIns="45000">
-                          <a:spAutoFit/>
-                        </wps:bodyPr>
-                      </wps:wsp>
-                      <wps:wsp>
-                        <wps:cNvSpPr/>
-                        <wps:spPr>
-                          <a:xfrm>
-                            <a:off x="3449160" y="1611000"/>
-                            <a:ext cx="2356560" cy="621720"/>
-                          </a:xfrm>
-                          <a:custGeom>
-                            <a:avLst/>
-                            <a:gdLst/>
-                            <a:ahLst/>
-                            <a:rect l="l" t="t" r="r" b="b"/>
-                            <a:pathLst>
-                              <a:path w="21600" h="21600">
-                                <a:moveTo>
-                                  <a:pt x="0" y="0"/>
-                                </a:moveTo>
-                                <a:lnTo>
-                                  <a:pt x="21600" y="0"/>
-                                </a:lnTo>
-                                <a:lnTo>
-                                  <a:pt x="21600" y="21600"/>
-                                </a:lnTo>
-                                <a:lnTo>
-                                  <a:pt x="0" y="21600"/>
-                                </a:lnTo>
-                                <a:lnTo>
-                                  <a:pt x="0" y="0"/>
-                                </a:lnTo>
-                                <a:close/>
-                              </a:path>
-                            </a:pathLst>
-                          </a:custGeom>
-                          <a:noFill/>
-                          <a:ln>
-                            <a:noFill/>
-                          </a:ln>
-                        </wps:spPr>
-                        <wps:style>
-                          <a:lnRef idx="0"/>
-                          <a:fillRef idx="0"/>
-                          <a:effectRef idx="0"/>
-                          <a:fontRef idx="minor"/>
-                        </wps:style>
-                        <wps:txbx>
-                          <w:txbxContent>
-                            <w:p>
-                              <w:pPr>
-                                <w:overflowPunct w:val="false"/>
-                                <w:spacing w:before="0" w:after="0" w:lineRule="auto" w:line="240"/>
-                                <w:jc w:val="left"/>
-                                <w:rPr/>
-                              </w:pPr>
-                              <w:r>
-                                <w:rPr>
-                                  <w:sz w:val="36"/>
-                                  <w:b w:val="false"/>
-                                  <w:u w:val="none"/>
-                                  <w:dstrike w:val="false"/>
-                                  <w:strike w:val="false"/>
-                                  <w:i w:val="false"/>
-                                  <w:vertAlign w:val="baseline"/>
-                                  <w:position w:val="0"/>
-                                  <w:spacing w:val="0"/>
-                                  <w:szCs w:val="36"/>
-                                  <w:bCs w:val="false"/>
-                                  <w:iCs w:val="false"/>
-                                  <w:smallCaps w:val="false"/>
-                                  <w:caps w:val="false"/>
-                                  <w:rFonts w:ascii="Century Gothic" w:hAnsi="Century Gothic"/>
-                                  <w:color w:val="000000"/>
-                                </w:rPr>
-                                <w:t>Pump removes water</w:t>
-                              </w:r>
-                            </w:p>
-                          </w:txbxContent>
-                        </wps:txbx>
-                        <wps:bodyPr lIns="90000" rIns="90000" tIns="45000" bIns="45000">
-                          <a:spAutoFit/>
-                        </wps:bodyPr>
-                      </wps:wsp>
-                    </wpg:wgp>
-                  </a:graphicData>
-                </a:graphic>
-              </wp:inline>
-            </w:drawing>
-          </mc:Choice>
-          <mc:Fallback>
-            <w:pict>
-              <v:group id="shape_0" style="position:absolute;margin-left:0pt;margin-top:0pt;width:507.3pt;height:351.55pt" coordorigin="0,0" coordsize="10146,7031">
-                <v:rect id="shape_0" stroked="f" style="position:absolute;left:512;top:363;width:7785;height:3417">
-                  <w10:wrap type="none"/>
-                  <v:fill o:detectmouseclick="t" on="false"/>
-                  <v:stroke color="#3465a4" joinstyle="round" endcap="flat"/>
-                </v:rect>
-                <v:rect id="shape_0" fillcolor="#4f81bd" stroked="t" style="position:absolute;left:778;top:256;width:1795;height:885">
-                  <v:textbox>
-                    <w:txbxContent>
-                      <w:p>
-                        <w:pPr>
-                          <w:overflowPunct w:val="false"/>
-                          <w:spacing w:before="0" w:after="0" w:lineRule="auto" w:line="240"/>
-                          <w:jc w:val="center"/>
-                          <w:rPr/>
-                        </w:pPr>
-                        <w:r>
-                          <w:rPr>
-                            <w:sz w:val="32"/>
-                            <w:b w:val="false"/>
-                            <w:u w:val="none"/>
-                            <w:dstrike w:val="false"/>
-                            <w:strike w:val="false"/>
-                            <w:i w:val="false"/>
-                            <w:vertAlign w:val="baseline"/>
-                            <w:position w:val="0"/>
-                            <w:spacing w:val="0"/>
-                            <w:szCs w:val="32"/>
-                            <w:bCs w:val="false"/>
-                            <w:iCs w:val="false"/>
-                            <w:smallCaps w:val="false"/>
-                            <w:caps w:val="false"/>
-                            <w:rFonts w:ascii="Century Gothic" w:hAnsi="Century Gothic"/>
-                            <w:color w:val="FFFFFF"/>
-                          </w:rPr>
-                          <w:t>sys_management</w:t>
-                        </w:r>
-                      </w:p>
-                    </w:txbxContent>
-                  </v:textbox>
-                  <w10:wrap type="square"/>
-                  <v:fill o:detectmouseclick="t" type="solid" color2="#b07e42"/>
-                  <v:stroke color="#243f60" weight="25560" joinstyle="round" endcap="flat"/>
-                </v:rect>
-                <v:rect id="shape_0" fillcolor="#4f81bd" stroked="t" style="position:absolute;left:3041;top:140;width:1129;height:1117">
-                  <v:textbox>
-                    <w:txbxContent>
-                      <w:p>
-                        <w:pPr>
-                          <w:overflowPunct w:val="false"/>
-                          <w:spacing w:before="0" w:after="0" w:lineRule="auto" w:line="240"/>
-                          <w:jc w:val="center"/>
-                          <w:rPr/>
-                        </w:pPr>
-                        <w:r>
-                          <w:rPr>
-                            <w:sz w:val="28"/>
-                            <w:b w:val="false"/>
-                            <w:u w:val="none"/>
-                            <w:dstrike w:val="false"/>
-                            <w:strike w:val="false"/>
-                            <w:i w:val="false"/>
-                            <w:vertAlign w:val="baseline"/>
-                            <w:position w:val="0"/>
-                            <w:spacing w:val="0"/>
-                            <w:szCs w:val="28"/>
-                            <w:bCs w:val="false"/>
-                            <w:iCs w:val="false"/>
-                            <w:smallCaps w:val="false"/>
-                            <w:caps w:val="false"/>
-                            <w:rFonts w:ascii="Century Gothic" w:hAnsi="Century Gothic"/>
-                            <w:color w:val="FFFFFF"/>
-                          </w:rPr>
-                          <w:t>Security</w:t>
-                        </w:r>
-                      </w:p>
-                      <w:p>
-                        <w:pPr>
-                          <w:overflowPunct w:val="false"/>
-                          <w:spacing w:before="0" w:after="0" w:lineRule="auto" w:line="240"/>
-                          <w:jc w:val="center"/>
-                          <w:rPr/>
-                        </w:pPr>
-                        <w:r>
-                          <w:rPr>
-                            <w:sz w:val="28"/>
-                            <w:b w:val="false"/>
-                            <w:u w:val="none"/>
-                            <w:dstrike w:val="false"/>
-                            <w:strike w:val="false"/>
-                            <w:i w:val="false"/>
-                            <w:vertAlign w:val="baseline"/>
-                            <w:position w:val="0"/>
-                            <w:spacing w:val="0"/>
-                            <w:szCs w:val="28"/>
-                            <w:bCs w:val="false"/>
-                            <w:iCs w:val="false"/>
-                            <w:smallCaps w:val="false"/>
-                            <w:caps w:val="false"/>
-                            <w:rFonts w:ascii="Century Gothic" w:hAnsi="Century Gothic"/>
-                            <w:color w:val="FFFFFF"/>
-                          </w:rPr>
-                          <w:t>proxy</w:t>
-                        </w:r>
-                      </w:p>
-                    </w:txbxContent>
-                  </v:textbox>
-                  <w10:wrap type="square"/>
-                  <v:fill o:detectmouseclick="t" type="solid" color2="#b07e42"/>
-                  <v:stroke color="#243f60" weight="25560" joinstyle="round" endcap="flat"/>
-                </v:rect>
-                <v:rect id="shape_0" fillcolor="#4f81bd" stroked="t" style="position:absolute;left:4639;top:0;width:1995;height:1396">
-                  <v:textbox>
-                    <w:txbxContent>
-                      <w:p>
-                        <w:pPr>
-                          <w:overflowPunct w:val="false"/>
-                          <w:spacing w:before="0" w:after="0" w:lineRule="auto" w:line="240"/>
-                          <w:jc w:val="center"/>
-                          <w:rPr/>
-                        </w:pPr>
-                        <w:r>
-                          <w:rPr>
-                            <w:sz w:val="36"/>
-                            <w:b w:val="false"/>
-                            <w:u w:val="none"/>
-                            <w:dstrike w:val="false"/>
-                            <w:strike w:val="false"/>
-                            <w:i w:val="false"/>
-                            <w:vertAlign w:val="baseline"/>
-                            <w:position w:val="0"/>
-                            <w:spacing w:val="0"/>
-                            <w:szCs w:val="36"/>
-                            <w:bCs w:val="false"/>
-                            <w:iCs w:val="false"/>
-                            <w:smallCaps w:val="false"/>
-                            <w:caps w:val="false"/>
-                            <w:rFonts w:ascii="Century Gothic" w:hAnsi="Century Gothic"/>
-                            <w:color w:val="FFFFFF"/>
-                          </w:rPr>
-                          <w:t>PLC</w:t>
-                        </w:r>
-                      </w:p>
-                      <w:p>
-                        <w:pPr>
-                          <w:overflowPunct w:val="false"/>
-                          <w:spacing w:before="0" w:after="0" w:lineRule="auto" w:line="240"/>
-                          <w:jc w:val="center"/>
-                          <w:rPr/>
-                        </w:pPr>
-                        <w:r>
-                          <w:rPr>
-                            <w:sz w:val="36"/>
-                            <w:b w:val="false"/>
-                            <w:u w:val="none"/>
-                            <w:dstrike w:val="false"/>
-                            <w:strike w:val="false"/>
-                            <w:i w:val="false"/>
-                            <w:vertAlign w:val="baseline"/>
-                            <w:position w:val="0"/>
-                            <w:spacing w:val="0"/>
-                            <w:szCs w:val="36"/>
-                            <w:bCs w:val="false"/>
-                            <w:iCs w:val="false"/>
-                            <w:smallCaps w:val="false"/>
-                            <w:caps w:val="false"/>
-                            <w:rFonts w:ascii="Century Gothic" w:hAnsi="Century Gothic"/>
-                            <w:color w:val="FFFFFF"/>
-                          </w:rPr>
-                          <w:t>Subsystem</w:t>
-                        </w:r>
-                      </w:p>
-                    </w:txbxContent>
-                  </v:textbox>
-                  <w10:wrap type="square"/>
-                  <v:fill o:detectmouseclick="t" type="solid" color2="#b07e42"/>
-                  <v:stroke color="#243f60" weight="25560" joinstyle="round" endcap="flat"/>
-                </v:rect>
-                <v:rect id="shape_0" fillcolor="#4f81bd" stroked="t" style="position:absolute;left:4239;top:897;width:1463;height:1815">
-                  <v:textbox>
-                    <w:txbxContent>
-                      <w:p>
-                        <w:pPr>
-                          <w:overflowPunct w:val="false"/>
-                          <w:spacing w:before="0" w:after="0" w:lineRule="auto" w:line="240"/>
-                          <w:jc w:val="center"/>
-                          <w:rPr/>
-                        </w:pPr>
-                        <w:r>
-                          <w:rPr>
-                            <w:sz w:val="36"/>
-                            <w:b w:val="false"/>
-                            <w:u w:val="none"/>
-                            <w:dstrike w:val="false"/>
-                            <w:strike w:val="false"/>
-                            <w:i w:val="false"/>
-                            <w:vertAlign w:val="baseline"/>
-                            <w:position w:val="0"/>
-                            <w:spacing w:val="0"/>
-                            <w:szCs w:val="36"/>
-                            <w:bCs w:val="false"/>
-                            <w:iCs w:val="false"/>
-                            <w:smallCaps w:val="false"/>
-                            <w:caps w:val="false"/>
-                            <w:rFonts w:ascii="Century Gothic" w:hAnsi="Century Gothic"/>
-                            <w:color w:val="FFFFFF"/>
-                          </w:rPr>
-                          <w:t>Water level sensor</w:t>
-                        </w:r>
-                      </w:p>
-                    </w:txbxContent>
-                  </v:textbox>
-                  <w10:wrap type="square"/>
-                  <v:fill o:detectmouseclick="t" type="solid" color2="#b07e42"/>
-                  <v:stroke color="#243f60" weight="25560" joinstyle="round" endcap="flat"/>
-                </v:rect>
-                <v:rect id="shape_0" ID="Picture 36" stroked="f" style="position:absolute;left:4106;top:2422;width:1005;height:422">
-                  <v:imagedata r:id="rId6" o:detectmouseclick="t"/>
-                  <w10:wrap type="none"/>
-                  <v:stroke color="#3465a4" joinstyle="round" endcap="flat"/>
-                </v:rect>
-                <v:rect id="shape_0" ID="Picture 37" stroked="f" style="position:absolute;left:512;top:1774;width:1995;height:611">
-                  <v:imagedata r:id="rId3" o:detectmouseclick="t"/>
-                  <w10:wrap type="none"/>
-                  <v:stroke color="#3465a4" joinstyle="round" endcap="flat"/>
-                </v:rect>
-                <v:oval id="shape_0" fillcolor="#4f81bd" stroked="t" style="position:absolute;left:5304;top:2346;width:132;height:75">
-                  <w10:wrap type="none"/>
-                  <v:fill o:detectmouseclick="t" type="solid" color2="#b07e42"/>
-                  <v:stroke color="#243f60" weight="25560" joinstyle="round" endcap="flat"/>
-                </v:oval>
-                <v:rect id="shape_0" ID="Picture 39" stroked="f" style="position:absolute;left:5503;top:2422;width:730;height:418">
-                  <v:imagedata r:id="rId4" o:detectmouseclick="t"/>
-                  <w10:wrap type="none"/>
-                  <v:stroke color="#3465a4" joinstyle="round" endcap="flat"/>
-                </v:rect>
-                <v:rect id="shape_0" ID="Picture 40" stroked="f" style="position:absolute;left:6103;top:1888;width:1329;height:489">
-                  <v:imagedata r:id="rId7" o:detectmouseclick="t"/>
-                  <w10:wrap type="none"/>
-                  <v:stroke color="#3465a4" joinstyle="round" endcap="flat"/>
-                </v:rect>
-              </v:group>
-            </w:pict>
-          </mc:Fallback>
-        </mc:AlternateContent>
+        <w:drawing>
+          <wp:anchor behindDoc="0" distT="0" distB="0" distL="0" distR="0" simplePos="0" locked="0" layoutInCell="1" allowOverlap="1" relativeHeight="13">
+            <wp:simplePos x="0" y="0"/>
+            <wp:positionH relativeFrom="column">
+              <wp:align>center</wp:align>
+            </wp:positionH>
+            <wp:positionV relativeFrom="paragraph">
+              <wp:posOffset>635</wp:posOffset>
+            </wp:positionV>
+            <wp:extent cx="5829300" cy="4088765"/>
+            <wp:effectExtent l="0" t="0" r="0" b="0"/>
+            <wp:wrapSquare wrapText="largest"/>
+            <wp:docPr id="1" name="Image1" descr=""/>
+            <wp:cNvGraphicFramePr>
+              <a:graphicFrameLocks xmlns:a="http://schemas.openxmlformats.org/drawingml/2006/main" noChangeAspect="1"/>
+            </wp:cNvGraphicFramePr>
+            <a:graphic xmlns:a="http://schemas.openxmlformats.org/drawingml/2006/main">
+              <a:graphicData uri="http://schemas.openxmlformats.org/drawingml/2006/picture">
+                <pic:pic xmlns:pic="http://schemas.openxmlformats.org/drawingml/2006/picture">
+                  <pic:nvPicPr>
+                    <pic:cNvPr id="1" name="Image1" descr=""/>
+                    <pic:cNvPicPr>
+                      <a:picLocks noChangeAspect="1" noChangeArrowheads="1"/>
+                    </pic:cNvPicPr>
+                  </pic:nvPicPr>
+                  <pic:blipFill>
+                    <a:blip r:embed="rId2"/>
+                    <a:stretch>
+                      <a:fillRect/>
+                    </a:stretch>
+                  </pic:blipFill>
+                  <pic:spPr bwMode="auto">
+                    <a:xfrm>
+                      <a:off x="0" y="0"/>
+                      <a:ext cx="5829300" cy="4088765"/>
+                    </a:xfrm>
+                    <a:prstGeom prst="rect">
+                      <a:avLst/>
+                    </a:prstGeom>
+                  </pic:spPr>
+                </pic:pic>
+              </a:graphicData>
+            </a:graphic>
+          </wp:anchor>
+        </w:drawing>
       </w:r>
     </w:p>
     <w:p>
@@ -1850,17 +284,14 @@
       <w:pPr>
         <w:pStyle w:val="Normal"/>
         <w:ind w:left="720" w:hanging="0"/>
-        <w:rPr>
-          <w:sz w:val="24"/>
-          <w:szCs w:val="24"/>
-        </w:rPr>
-      </w:pPr>
-      <w:r>
-        <w:rPr>
-          <w:sz w:val="24"/>
-          <w:szCs w:val="24"/>
-        </w:rPr>
-        <w:t>start.py plc</w:t>
+        <w:rPr/>
+      </w:pPr>
+      <w:r>
+        <w:rPr>
+          <w:sz w:val="24"/>
+          <w:szCs w:val="24"/>
+        </w:rPr>
+        <w:t>labtainer plc</w:t>
       </w:r>
     </w:p>
     <w:p>
@@ -2087,17 +518,42 @@
           <w:ilvl w:val="0"/>
           <w:numId w:val="2"/>
         </w:numPr>
-        <w:rPr>
-          <w:sz w:val="24"/>
-          <w:szCs w:val="24"/>
-        </w:rPr>
-      </w:pPr>
-      <w:r>
-        <w:rPr>
-          <w:sz w:val="24"/>
-          <w:szCs w:val="24"/>
-        </w:rPr>
-        <w:t>Use "./stop.py plc" and "./start.py plc" from your Linux host to stop and restart the lab -- this is the best way to restart the lab or reset the PLC if it becomes corrupt.  Any files saved on the components will be preserved.</w:t>
+        <w:rPr/>
+      </w:pPr>
+      <w:r>
+        <w:rPr>
+          <w:sz w:val="24"/>
+          <w:szCs w:val="24"/>
+        </w:rPr>
+        <w:t>Use "</w:t>
+      </w:r>
+      <w:r>
+        <w:rPr>
+          <w:sz w:val="24"/>
+          <w:szCs w:val="24"/>
+        </w:rPr>
+        <w:t>stoplab</w:t>
+      </w:r>
+      <w:r>
+        <w:rPr>
+          <w:sz w:val="24"/>
+          <w:szCs w:val="24"/>
+        </w:rPr>
+        <w:t>" and "</w:t>
+      </w:r>
+      <w:r>
+        <w:rPr>
+          <w:sz w:val="24"/>
+          <w:szCs w:val="24"/>
+        </w:rPr>
+        <w:t>labtainer</w:t>
+      </w:r>
+      <w:r>
+        <w:rPr>
+          <w:sz w:val="24"/>
+          <w:szCs w:val="24"/>
+        </w:rPr>
+        <w:t xml:space="preserve"> plc" from your Linux host to stop and restart the lab -- this is the best way to restart the lab or reset the PLC if it becomes corrupt.  Any files saved on the components will be preserved.</w:t>
       </w:r>
     </w:p>
     <w:p>
@@ -2196,7 +652,7 @@
         </w:rPr>
         <w:t xml:space="preserve">All of the files necessary for the lab are within the Labtainer components.  Labtainers is retrieved from </w:t>
       </w:r>
-      <w:hyperlink r:id="rId8">
+      <w:hyperlink r:id="rId3">
         <w:r>
           <w:rPr>
             <w:rStyle w:val="InternetLink"/>
@@ -2352,11 +808,11 @@
             <wp:effectExtent l="0" t="0" r="0" b="0"/>
             <wp:wrapTight wrapText="bothSides">
               <wp:wrapPolygon edited="0">
-                <wp:start x="-126" y="0"/>
-                <wp:lineTo x="-126" y="20978"/>
-                <wp:lineTo x="21360" y="20978"/>
-                <wp:lineTo x="21360" y="0"/>
-                <wp:lineTo x="-126" y="0"/>
+                <wp:start x="-182" y="0"/>
+                <wp:lineTo x="-182" y="20918"/>
+                <wp:lineTo x="21355" y="20918"/>
+                <wp:lineTo x="21355" y="0"/>
+                <wp:lineTo x="-182" y="0"/>
               </wp:wrapPolygon>
             </wp:wrapTight>
             <wp:docPr id="2" name="Picture 1" descr="C:\Users\mfthomps\AppData\Local\Temp\NPSlogo-3clr-cymk.png"/>
@@ -2373,7 +829,7 @@
                     </pic:cNvPicPr>
                   </pic:nvPicPr>
                   <pic:blipFill>
-                    <a:blip r:embed="rId9"/>
+                    <a:blip r:embed="rId4"/>
                     <a:stretch>
                       <a:fillRect/>
                     </a:stretch>
@@ -2419,10 +875,10 @@
       </w:r>
     </w:p>
     <w:sectPr>
-      <w:headerReference w:type="default" r:id="rId10"/>
-      <w:headerReference w:type="first" r:id="rId11"/>
-      <w:footerReference w:type="default" r:id="rId12"/>
-      <w:footerReference w:type="first" r:id="rId13"/>
+      <w:headerReference w:type="default" r:id="rId5"/>
+      <w:headerReference w:type="first" r:id="rId6"/>
+      <w:footerReference w:type="default" r:id="rId7"/>
+      <w:footerReference w:type="first" r:id="rId8"/>
       <w:type w:val="nextPage"/>
       <w:pgSz w:w="12240" w:h="15840"/>
       <w:pgMar w:left="1720" w:right="1340" w:header="144" w:top="1400" w:footer="432" w:bottom="1200" w:gutter="0"/>
@@ -2451,7 +907,7 @@
         <mc:Choice Requires="wps">
           <w:drawing>
             <wp:inline distT="0" distB="0" distL="0" distR="0">
-              <wp:extent cx="1905" cy="13970"/>
+              <wp:extent cx="2540" cy="14605"/>
               <wp:effectExtent l="0" t="0" r="0" b="0"/>
               <wp:docPr id="3" name=""/>
               <a:graphic xmlns:a="http://schemas.openxmlformats.org/drawingml/2006/main">
@@ -2461,7 +917,7 @@
                     <wps:spPr>
                       <a:xfrm>
                         <a:off x="0" y="0"/>
-                        <a:ext cx="1440" cy="13320"/>
+                        <a:ext cx="1800" cy="14040"/>
                       </a:xfrm>
                       <a:prstGeom prst="rect">
                         <a:avLst/>
@@ -2488,7 +944,7 @@
         </mc:Choice>
         <mc:Fallback>
           <w:pict>
-            <v:rect id="shape_0" fillcolor="#1cade4" stroked="f" style="position:absolute;margin-left:0pt;margin-top:0pt;width:0.05pt;height:1pt">
+            <v:rect id="shape_0" fillcolor="#1cade4" stroked="f" style="position:absolute;margin-left:0pt;margin-top:0pt;width:0.1pt;height:1.05pt">
               <w10:wrap type="none"/>
               <v:fill o:detectmouseclick="t" type="solid" color2="#e3521b"/>
               <v:stroke color="#3465a4" joinstyle="round" endcap="flat"/>
@@ -2645,7 +1101,7 @@
         <mc:Choice Requires="wps">
           <w:drawing>
             <wp:inline distT="0" distB="0" distL="0" distR="0">
-              <wp:extent cx="1905" cy="13970"/>
+              <wp:extent cx="2540" cy="14605"/>
               <wp:effectExtent l="0" t="0" r="0" b="0"/>
               <wp:docPr id="5" name=""/>
               <a:graphic xmlns:a="http://schemas.openxmlformats.org/drawingml/2006/main">
@@ -2655,7 +1111,7 @@
                     <wps:spPr>
                       <a:xfrm>
                         <a:off x="0" y="0"/>
-                        <a:ext cx="1440" cy="13320"/>
+                        <a:ext cx="1800" cy="14040"/>
                       </a:xfrm>
                       <a:prstGeom prst="rect">
                         <a:avLst/>
@@ -2682,7 +1138,7 @@
         </mc:Choice>
         <mc:Fallback>
           <w:pict>
-            <v:rect id="shape_0" fillcolor="#1cade4" stroked="f" style="position:absolute;margin-left:0pt;margin-top:0pt;width:0.05pt;height:1pt">
+            <v:rect id="shape_0" fillcolor="#1cade4" stroked="f" style="position:absolute;margin-left:0pt;margin-top:0pt;width:0.1pt;height:1.05pt">
               <w10:wrap type="none"/>
               <v:fill o:detectmouseclick="t" type="solid" color2="#e3521b"/>
               <v:stroke color="#3465a4" joinstyle="round" endcap="flat"/>
@@ -4800,6 +3256,134 @@
   </w:style>
   <w:style w:type="character" w:styleId="ListLabel114">
     <w:name w:val="ListLabel 114"/>
+    <w:qFormat/>
+    <w:rPr>
+      <w:rFonts w:cs="Wingdings"/>
+    </w:rPr>
+  </w:style>
+  <w:style w:type="character" w:styleId="ListLabel115">
+    <w:name w:val="ListLabel 115"/>
+    <w:qFormat/>
+    <w:rPr>
+      <w:rFonts w:cs="Symbol"/>
+      <w:sz w:val="24"/>
+    </w:rPr>
+  </w:style>
+  <w:style w:type="character" w:styleId="ListLabel116">
+    <w:name w:val="ListLabel 116"/>
+    <w:qFormat/>
+    <w:rPr>
+      <w:rFonts w:cs="Courier New"/>
+    </w:rPr>
+  </w:style>
+  <w:style w:type="character" w:styleId="ListLabel117">
+    <w:name w:val="ListLabel 117"/>
+    <w:qFormat/>
+    <w:rPr>
+      <w:rFonts w:cs="Wingdings"/>
+    </w:rPr>
+  </w:style>
+  <w:style w:type="character" w:styleId="ListLabel118">
+    <w:name w:val="ListLabel 118"/>
+    <w:qFormat/>
+    <w:rPr>
+      <w:rFonts w:cs="Symbol"/>
+    </w:rPr>
+  </w:style>
+  <w:style w:type="character" w:styleId="ListLabel119">
+    <w:name w:val="ListLabel 119"/>
+    <w:qFormat/>
+    <w:rPr>
+      <w:rFonts w:cs="Courier New"/>
+    </w:rPr>
+  </w:style>
+  <w:style w:type="character" w:styleId="ListLabel120">
+    <w:name w:val="ListLabel 120"/>
+    <w:qFormat/>
+    <w:rPr>
+      <w:rFonts w:cs="Wingdings"/>
+    </w:rPr>
+  </w:style>
+  <w:style w:type="character" w:styleId="ListLabel121">
+    <w:name w:val="ListLabel 121"/>
+    <w:qFormat/>
+    <w:rPr>
+      <w:rFonts w:cs="Symbol"/>
+    </w:rPr>
+  </w:style>
+  <w:style w:type="character" w:styleId="ListLabel122">
+    <w:name w:val="ListLabel 122"/>
+    <w:qFormat/>
+    <w:rPr>
+      <w:rFonts w:cs="Courier New"/>
+    </w:rPr>
+  </w:style>
+  <w:style w:type="character" w:styleId="ListLabel123">
+    <w:name w:val="ListLabel 123"/>
+    <w:qFormat/>
+    <w:rPr>
+      <w:rFonts w:cs="Wingdings"/>
+    </w:rPr>
+  </w:style>
+  <w:style w:type="character" w:styleId="ListLabel124">
+    <w:name w:val="ListLabel 124"/>
+    <w:qFormat/>
+    <w:rPr>
+      <w:rFonts w:cs="Symbol"/>
+      <w:sz w:val="24"/>
+    </w:rPr>
+  </w:style>
+  <w:style w:type="character" w:styleId="ListLabel125">
+    <w:name w:val="ListLabel 125"/>
+    <w:qFormat/>
+    <w:rPr>
+      <w:rFonts w:cs="Courier New"/>
+    </w:rPr>
+  </w:style>
+  <w:style w:type="character" w:styleId="ListLabel126">
+    <w:name w:val="ListLabel 126"/>
+    <w:qFormat/>
+    <w:rPr>
+      <w:rFonts w:cs="Wingdings"/>
+    </w:rPr>
+  </w:style>
+  <w:style w:type="character" w:styleId="ListLabel127">
+    <w:name w:val="ListLabel 127"/>
+    <w:qFormat/>
+    <w:rPr>
+      <w:rFonts w:cs="Symbol"/>
+    </w:rPr>
+  </w:style>
+  <w:style w:type="character" w:styleId="ListLabel128">
+    <w:name w:val="ListLabel 128"/>
+    <w:qFormat/>
+    <w:rPr>
+      <w:rFonts w:cs="Courier New"/>
+    </w:rPr>
+  </w:style>
+  <w:style w:type="character" w:styleId="ListLabel129">
+    <w:name w:val="ListLabel 129"/>
+    <w:qFormat/>
+    <w:rPr>
+      <w:rFonts w:cs="Wingdings"/>
+    </w:rPr>
+  </w:style>
+  <w:style w:type="character" w:styleId="ListLabel130">
+    <w:name w:val="ListLabel 130"/>
+    <w:qFormat/>
+    <w:rPr>
+      <w:rFonts w:cs="Symbol"/>
+    </w:rPr>
+  </w:style>
+  <w:style w:type="character" w:styleId="ListLabel131">
+    <w:name w:val="ListLabel 131"/>
+    <w:qFormat/>
+    <w:rPr>
+      <w:rFonts w:cs="Courier New"/>
+    </w:rPr>
+  </w:style>
+  <w:style w:type="character" w:styleId="ListLabel132">
+    <w:name w:val="ListLabel 132"/>
     <w:qFormat/>
     <w:rPr>
       <w:rFonts w:cs="Wingdings"/>

</xml_diff>

<commit_message>
correct command for stopping a lab
git-svn-id: https://tor.ern.nps.edu/svn/proj/labtainer/trunk@2326 ed162e55-3153-4343-a18d-e086fa355ed4
</commit_message>
<xml_diff>
--- a/labs/plc/docs/plc.docx
+++ b/labs/plc/docs/plc.docx
@@ -171,7 +171,7 @@
       <w:r>
         <w:rPr/>
         <w:drawing>
-          <wp:anchor behindDoc="0" distT="0" distB="0" distL="0" distR="0" simplePos="0" locked="0" layoutInCell="1" allowOverlap="1" relativeHeight="13">
+          <wp:anchor behindDoc="0" distT="0" distB="0" distL="0" distR="0" simplePos="0" locked="0" layoutInCell="1" allowOverlap="1" relativeHeight="3">
             <wp:simplePos x="0" y="0"/>
             <wp:positionH relativeFrom="column">
               <wp:align>center</wp:align>
@@ -525,35 +525,7 @@
           <w:sz w:val="24"/>
           <w:szCs w:val="24"/>
         </w:rPr>
-        <w:t>Use "</w:t>
-      </w:r>
-      <w:r>
-        <w:rPr>
-          <w:sz w:val="24"/>
-          <w:szCs w:val="24"/>
-        </w:rPr>
-        <w:t>stoplab</w:t>
-      </w:r>
-      <w:r>
-        <w:rPr>
-          <w:sz w:val="24"/>
-          <w:szCs w:val="24"/>
-        </w:rPr>
-        <w:t>" and "</w:t>
-      </w:r>
-      <w:r>
-        <w:rPr>
-          <w:sz w:val="24"/>
-          <w:szCs w:val="24"/>
-        </w:rPr>
-        <w:t>labtainer</w:t>
-      </w:r>
-      <w:r>
-        <w:rPr>
-          <w:sz w:val="24"/>
-          <w:szCs w:val="24"/>
-        </w:rPr>
-        <w:t xml:space="preserve"> plc" from your Linux host to stop and restart the lab -- this is the best way to restart the lab or reset the PLC if it becomes corrupt.  Any files saved on the components will be preserved.</w:t>
+        <w:t>Use "stoplab" and "labtainer plc" from your Linux host to stop and restart the lab -- this is the best way to restart the lab or reset the PLC if it becomes corrupt.  Any files saved on the components will be preserved.</w:t>
       </w:r>
     </w:p>
     <w:p>
@@ -767,7 +739,21 @@
           <w:sz w:val="24"/>
           <w:szCs w:val="24"/>
         </w:rPr>
-        <w:t>When you have completed the lab, use “stop.py plc” to stop the lab, and provide the resulting zip file to your instructor.</w:t>
+        <w:t>When you have completed the lab, use “stop</w:t>
+      </w:r>
+      <w:r>
+        <w:rPr>
+          <w:sz w:val="24"/>
+          <w:szCs w:val="24"/>
+        </w:rPr>
+        <w:t>lab</w:t>
+      </w:r>
+      <w:r>
+        <w:rPr>
+          <w:sz w:val="24"/>
+          <w:szCs w:val="24"/>
+        </w:rPr>
+        <w:t>” to stop the lab, and provide the resulting zip file to your instructor.</w:t>
       </w:r>
     </w:p>
     <w:p>
@@ -808,11 +794,11 @@
             <wp:effectExtent l="0" t="0" r="0" b="0"/>
             <wp:wrapTight wrapText="bothSides">
               <wp:wrapPolygon edited="0">
-                <wp:start x="-182" y="0"/>
-                <wp:lineTo x="-182" y="20918"/>
-                <wp:lineTo x="21355" y="20918"/>
-                <wp:lineTo x="21355" y="0"/>
-                <wp:lineTo x="-182" y="0"/>
+                <wp:start x="-239" y="0"/>
+                <wp:lineTo x="-239" y="20858"/>
+                <wp:lineTo x="21349" y="20858"/>
+                <wp:lineTo x="21349" y="0"/>
+                <wp:lineTo x="-239" y="0"/>
               </wp:wrapPolygon>
             </wp:wrapTight>
             <wp:docPr id="2" name="Picture 1" descr="C:\Users\mfthomps\AppData\Local\Temp\NPSlogo-3clr-cymk.png"/>
@@ -907,7 +893,7 @@
         <mc:Choice Requires="wps">
           <w:drawing>
             <wp:inline distT="0" distB="0" distL="0" distR="0">
-              <wp:extent cx="2540" cy="14605"/>
+              <wp:extent cx="3175" cy="15240"/>
               <wp:effectExtent l="0" t="0" r="0" b="0"/>
               <wp:docPr id="3" name=""/>
               <a:graphic xmlns:a="http://schemas.openxmlformats.org/drawingml/2006/main">
@@ -917,7 +903,7 @@
                     <wps:spPr>
                       <a:xfrm>
                         <a:off x="0" y="0"/>
-                        <a:ext cx="1800" cy="14040"/>
+                        <a:ext cx="2520" cy="14760"/>
                       </a:xfrm>
                       <a:prstGeom prst="rect">
                         <a:avLst/>
@@ -944,7 +930,7 @@
         </mc:Choice>
         <mc:Fallback>
           <w:pict>
-            <v:rect id="shape_0" fillcolor="#1cade4" stroked="f" style="position:absolute;margin-left:0pt;margin-top:0pt;width:0.1pt;height:1.05pt">
+            <v:rect id="shape_0" fillcolor="#1cade4" stroked="f" style="position:absolute;margin-left:0pt;margin-top:0pt;width:0.15pt;height:1.1pt">
               <w10:wrap type="none"/>
               <v:fill o:detectmouseclick="t" type="solid" color2="#e3521b"/>
               <v:stroke color="#3465a4" joinstyle="round" endcap="flat"/>
@@ -1101,7 +1087,7 @@
         <mc:Choice Requires="wps">
           <w:drawing>
             <wp:inline distT="0" distB="0" distL="0" distR="0">
-              <wp:extent cx="2540" cy="14605"/>
+              <wp:extent cx="3175" cy="15240"/>
               <wp:effectExtent l="0" t="0" r="0" b="0"/>
               <wp:docPr id="5" name=""/>
               <a:graphic xmlns:a="http://schemas.openxmlformats.org/drawingml/2006/main">
@@ -1111,7 +1097,7 @@
                     <wps:spPr>
                       <a:xfrm>
                         <a:off x="0" y="0"/>
-                        <a:ext cx="1800" cy="14040"/>
+                        <a:ext cx="2520" cy="14760"/>
                       </a:xfrm>
                       <a:prstGeom prst="rect">
                         <a:avLst/>
@@ -1138,7 +1124,7 @@
         </mc:Choice>
         <mc:Fallback>
           <w:pict>
-            <v:rect id="shape_0" fillcolor="#1cade4" stroked="f" style="position:absolute;margin-left:0pt;margin-top:0pt;width:0.1pt;height:1.05pt">
+            <v:rect id="shape_0" fillcolor="#1cade4" stroked="f" style="position:absolute;margin-left:0pt;margin-top:0pt;width:0.15pt;height:1.1pt">
               <w10:wrap type="none"/>
               <v:fill o:detectmouseclick="t" type="solid" color2="#e3521b"/>
               <v:stroke color="#3465a4" joinstyle="round" endcap="flat"/>
@@ -3384,6 +3370,134 @@
   </w:style>
   <w:style w:type="character" w:styleId="ListLabel132">
     <w:name w:val="ListLabel 132"/>
+    <w:qFormat/>
+    <w:rPr>
+      <w:rFonts w:cs="Wingdings"/>
+    </w:rPr>
+  </w:style>
+  <w:style w:type="character" w:styleId="ListLabel133">
+    <w:name w:val="ListLabel 133"/>
+    <w:qFormat/>
+    <w:rPr>
+      <w:rFonts w:cs="Symbol"/>
+      <w:sz w:val="24"/>
+    </w:rPr>
+  </w:style>
+  <w:style w:type="character" w:styleId="ListLabel134">
+    <w:name w:val="ListLabel 134"/>
+    <w:qFormat/>
+    <w:rPr>
+      <w:rFonts w:cs="Courier New"/>
+    </w:rPr>
+  </w:style>
+  <w:style w:type="character" w:styleId="ListLabel135">
+    <w:name w:val="ListLabel 135"/>
+    <w:qFormat/>
+    <w:rPr>
+      <w:rFonts w:cs="Wingdings"/>
+    </w:rPr>
+  </w:style>
+  <w:style w:type="character" w:styleId="ListLabel136">
+    <w:name w:val="ListLabel 136"/>
+    <w:qFormat/>
+    <w:rPr>
+      <w:rFonts w:cs="Symbol"/>
+    </w:rPr>
+  </w:style>
+  <w:style w:type="character" w:styleId="ListLabel137">
+    <w:name w:val="ListLabel 137"/>
+    <w:qFormat/>
+    <w:rPr>
+      <w:rFonts w:cs="Courier New"/>
+    </w:rPr>
+  </w:style>
+  <w:style w:type="character" w:styleId="ListLabel138">
+    <w:name w:val="ListLabel 138"/>
+    <w:qFormat/>
+    <w:rPr>
+      <w:rFonts w:cs="Wingdings"/>
+    </w:rPr>
+  </w:style>
+  <w:style w:type="character" w:styleId="ListLabel139">
+    <w:name w:val="ListLabel 139"/>
+    <w:qFormat/>
+    <w:rPr>
+      <w:rFonts w:cs="Symbol"/>
+    </w:rPr>
+  </w:style>
+  <w:style w:type="character" w:styleId="ListLabel140">
+    <w:name w:val="ListLabel 140"/>
+    <w:qFormat/>
+    <w:rPr>
+      <w:rFonts w:cs="Courier New"/>
+    </w:rPr>
+  </w:style>
+  <w:style w:type="character" w:styleId="ListLabel141">
+    <w:name w:val="ListLabel 141"/>
+    <w:qFormat/>
+    <w:rPr>
+      <w:rFonts w:cs="Wingdings"/>
+    </w:rPr>
+  </w:style>
+  <w:style w:type="character" w:styleId="ListLabel142">
+    <w:name w:val="ListLabel 142"/>
+    <w:qFormat/>
+    <w:rPr>
+      <w:rFonts w:cs="Symbol"/>
+      <w:sz w:val="24"/>
+    </w:rPr>
+  </w:style>
+  <w:style w:type="character" w:styleId="ListLabel143">
+    <w:name w:val="ListLabel 143"/>
+    <w:qFormat/>
+    <w:rPr>
+      <w:rFonts w:cs="Courier New"/>
+    </w:rPr>
+  </w:style>
+  <w:style w:type="character" w:styleId="ListLabel144">
+    <w:name w:val="ListLabel 144"/>
+    <w:qFormat/>
+    <w:rPr>
+      <w:rFonts w:cs="Wingdings"/>
+    </w:rPr>
+  </w:style>
+  <w:style w:type="character" w:styleId="ListLabel145">
+    <w:name w:val="ListLabel 145"/>
+    <w:qFormat/>
+    <w:rPr>
+      <w:rFonts w:cs="Symbol"/>
+    </w:rPr>
+  </w:style>
+  <w:style w:type="character" w:styleId="ListLabel146">
+    <w:name w:val="ListLabel 146"/>
+    <w:qFormat/>
+    <w:rPr>
+      <w:rFonts w:cs="Courier New"/>
+    </w:rPr>
+  </w:style>
+  <w:style w:type="character" w:styleId="ListLabel147">
+    <w:name w:val="ListLabel 147"/>
+    <w:qFormat/>
+    <w:rPr>
+      <w:rFonts w:cs="Wingdings"/>
+    </w:rPr>
+  </w:style>
+  <w:style w:type="character" w:styleId="ListLabel148">
+    <w:name w:val="ListLabel 148"/>
+    <w:qFormat/>
+    <w:rPr>
+      <w:rFonts w:cs="Symbol"/>
+    </w:rPr>
+  </w:style>
+  <w:style w:type="character" w:styleId="ListLabel149">
+    <w:name w:val="ListLabel 149"/>
+    <w:qFormat/>
+    <w:rPr>
+      <w:rFonts w:cs="Courier New"/>
+    </w:rPr>
+  </w:style>
+  <w:style w:type="character" w:styleId="ListLabel150">
+    <w:name w:val="ListLabel 150"/>
     <w:qFormat/>
     <w:rPr>
       <w:rFonts w:cs="Wingdings"/>

</xml_diff>